<commit_message>
BIG CHANGE FOR THE WEBSITE
</commit_message>
<xml_diff>
--- a/public/Assets/waltercheng.docx
+++ b/public/Assets/waltercheng.docx
@@ -85,32 +85,19 @@
         </w:drawing>
       </w:r>
       <w:hyperlink r:id="rId8">
-        <w:proofErr w:type="spellStart"/>
         <w:r>
           <w:rPr>
             <w:color w:val="0563C1"/>
             <w:u w:val="single"/>
           </w:rPr>
-          <w:t>wai-walter-cheng</w:t>
+          <w:t>https://www.linkedin.com/in/walter-cheng-5a8023134/</w:t>
         </w:r>
-        <w:proofErr w:type="spellEnd"/>
       </w:hyperlink>
       <w:r>
-        <w:rPr>
-          <w:color w:val="0563C1"/>
-          <w:u w:val="single"/>
-        </w:rPr>
-        <w:t xml:space="preserve"> </w:t>
-      </w:r>
-      <w:r>
-        <w:t xml:space="preserve">  </w:t>
-      </w:r>
-      <w:r>
-        <w:t xml:space="preserve">                                                              </w:t>
-      </w:r>
-      <w:r>
-        <w:t xml:space="preserve">          </w:t>
-      </w:r>
+        <w:t xml:space="preserve">            </w:t>
+      </w:r>
+      <w:bookmarkStart w:id="0" w:name="_GoBack"/>
+      <w:bookmarkEnd w:id="0"/>
       <w:r>
         <w:rPr>
           <w:b/>
@@ -175,7 +162,7 @@
             <w:color w:val="0563C1"/>
             <w:u w:val="single"/>
           </w:rPr>
-          <w:t>Walter0697</w:t>
+          <w:t>https://github.com/Walter0697</w:t>
         </w:r>
       </w:hyperlink>
     </w:p>
@@ -205,8 +192,12 @@
       <w:pPr>
         <w:spacing w:after="0" w:line="240" w:lineRule="auto"/>
       </w:pPr>
-      <w:bookmarkStart w:id="0" w:name="_GoBack"/>
-      <w:bookmarkEnd w:id="0"/>
+      <w:r>
+        <w:rPr>
+          <w:b/>
+        </w:rPr>
+        <w:tab/>
+      </w:r>
       <w:r>
         <w:t>I</w:t>
       </w:r>
@@ -255,8 +246,7 @@
       </w:tblPr>
       <w:tblGrid>
         <w:gridCol w:w="1244"/>
-        <w:gridCol w:w="923"/>
-        <w:gridCol w:w="330"/>
+        <w:gridCol w:w="1253"/>
         <w:gridCol w:w="1261"/>
         <w:gridCol w:w="1252"/>
         <w:gridCol w:w="1679"/>
@@ -264,10 +254,25 @@
         <w:gridCol w:w="1233"/>
       </w:tblGrid>
       <w:tr>
-        <w:trPr>
-          <w:gridAfter w:val="6"/>
-          <w:wAfter w:w="6689" w:type="dxa"/>
-        </w:trPr>
+        <w:tc>
+          <w:tcPr>
+            <w:tcW w:w="6689" w:type="dxa"/>
+            <w:gridSpan w:val="5"/>
+          </w:tcPr>
+          <w:p>
+            <w:pPr>
+              <w:rPr>
+                <w:u w:val="single"/>
+              </w:rPr>
+            </w:pPr>
+            <w:r>
+              <w:rPr>
+                <w:u w:val="single"/>
+              </w:rPr>
+              <w:t>Learnt</w:t>
+            </w:r>
+          </w:p>
+        </w:tc>
         <w:tc>
           <w:tcPr>
             <w:tcW w:w="2167" w:type="dxa"/>
@@ -279,6 +284,12 @@
                 <w:u w:val="single"/>
               </w:rPr>
             </w:pPr>
+            <w:r>
+              <w:rPr>
+                <w:u w:val="single"/>
+              </w:rPr>
+              <w:t>In Progress:</w:t>
+            </w:r>
           </w:p>
         </w:tc>
       </w:tr>
@@ -296,7 +307,6 @@
         <w:tc>
           <w:tcPr>
             <w:tcW w:w="1253" w:type="dxa"/>
-            <w:gridSpan w:val="2"/>
           </w:tcPr>
           <w:p>
             <w:r>
@@ -365,7 +375,6 @@
         <w:tc>
           <w:tcPr>
             <w:tcW w:w="1253" w:type="dxa"/>
-            <w:gridSpan w:val="2"/>
           </w:tcPr>
           <w:p>
             <w:r>
@@ -439,7 +448,6 @@
         <w:tc>
           <w:tcPr>
             <w:tcW w:w="1253" w:type="dxa"/>
-            <w:gridSpan w:val="2"/>
           </w:tcPr>
           <w:p>
             <w:r>
@@ -1143,6 +1151,9 @@
       </w:tabs>
       <w:spacing w:after="0" w:line="240" w:lineRule="auto"/>
     </w:pPr>
+    <w:r>
+      <w:t>12-1164 Meadowland Drive East</w:t>
+    </w:r>
   </w:p>
   <w:p>
     <w:pPr>
@@ -1152,15 +1163,9 @@
       </w:tabs>
       <w:spacing w:after="0" w:line="240" w:lineRule="auto"/>
     </w:pPr>
-  </w:p>
-  <w:p>
-    <w:pPr>
-      <w:tabs>
-        <w:tab w:val="center" w:pos="4320"/>
-        <w:tab w:val="right" w:pos="8640"/>
-      </w:tabs>
-      <w:spacing w:after="0" w:line="240" w:lineRule="auto"/>
-    </w:pPr>
+    <w:r>
+      <w:t xml:space="preserve"> Nepean, ON, K2E 6J2</w:t>
+    </w:r>
   </w:p>
   <w:p>
     <w:pPr>
@@ -1276,6 +1281,15 @@
       </w:tc>
     </w:tr>
   </w:tbl>
+  <w:p>
+    <w:pPr>
+      <w:tabs>
+        <w:tab w:val="center" w:pos="4320"/>
+        <w:tab w:val="right" w:pos="8640"/>
+      </w:tabs>
+      <w:spacing w:after="0" w:line="240" w:lineRule="auto"/>
+    </w:pPr>
+  </w:p>
   <w:p>
     <w:pPr>
       <w:tabs>

</xml_diff>

<commit_message>
modified resume, later delete icould thing
</commit_message>
<xml_diff>
--- a/public/Assets/waltercheng.docx
+++ b/public/Assets/waltercheng.docx
@@ -202,7 +202,17 @@
           <w:sz w:val="24"/>
           <w:u w:val="single"/>
         </w:rPr>
-        <w:t>www.waltercheng.com</w:t>
+        <w:t>www.walte</w:t>
+      </w:r>
+      <w:bookmarkStart w:id="0" w:name="_GoBack"/>
+      <w:bookmarkEnd w:id="0"/>
+      <w:r>
+        <w:rPr>
+          <w:color w:val="0563C1"/>
+          <w:sz w:val="24"/>
+          <w:u w:val="single"/>
+        </w:rPr>
+        <w:t>rcheng.com</w:t>
       </w:r>
     </w:p>
     <w:p>
@@ -634,12 +644,7 @@
         <w:contextualSpacing/>
       </w:pPr>
       <w:r>
-        <w:t>Experience in mobile application development with a team of other students. I met every project milestone and excee</w:t>
-      </w:r>
-      <w:bookmarkStart w:id="0" w:name="_GoBack"/>
-      <w:bookmarkEnd w:id="0"/>
-      <w:r>
-        <w:t>ded project expectations.</w:t>
+        <w:t>Experience in mobile application development with a team of other students. I met every project milestone and exceeded project expectations.</w:t>
       </w:r>
     </w:p>
     <w:p>
@@ -710,15 +715,7 @@
         <w:t xml:space="preserve"> </w:t>
       </w:r>
       <w:r>
-        <w:t xml:space="preserve">list, </w:t>
-      </w:r>
-      <w:proofErr w:type="spellStart"/>
-      <w:r>
-        <w:t>rootish</w:t>
-      </w:r>
-      <w:proofErr w:type="spellEnd"/>
-      <w:r>
-        <w:t xml:space="preserve"> array stack</w:t>
+        <w:t>list, rootish array stack</w:t>
       </w:r>
       <w:r>
         <w:t>, et cetera</w:t>
@@ -903,14 +900,7 @@
         <w:rPr>
           <w:b/>
         </w:rPr>
-        <w:t xml:space="preserve">Sep 2017-Dec </w:t>
-      </w:r>
-      <w:proofErr w:type="gramStart"/>
-      <w:r>
-        <w:rPr>
-          <w:b/>
-        </w:rPr>
-        <w:t>2017</w:t>
+        <w:t>Sep 2017-Dec 2017</w:t>
       </w:r>
       <w:r>
         <w:rPr>
@@ -922,14 +912,7 @@
         <w:rPr>
           <w:b/>
         </w:rPr>
-        <w:t>Introduction</w:t>
-      </w:r>
-      <w:proofErr w:type="gramEnd"/>
-      <w:r>
-        <w:rPr>
-          <w:b/>
-        </w:rPr>
-        <w:t xml:space="preserve"> to Computer Science I</w:t>
+        <w:t>Introduction to Computer Science I</w:t>
       </w:r>
     </w:p>
     <w:p>
@@ -1375,7 +1358,10 @@
       <w:spacing w:after="0" w:line="240" w:lineRule="auto"/>
     </w:pPr>
     <w:r>
-      <w:t>12-1164 Meadowland Drive East</w:t>
+      <w:t>803-1339</w:t>
+    </w:r>
+    <w:r>
+      <w:t xml:space="preserve"> Meadowland Drive East</w:t>
     </w:r>
   </w:p>
   <w:p>
@@ -1387,7 +1373,7 @@
       <w:spacing w:after="0" w:line="240" w:lineRule="auto"/>
     </w:pPr>
     <w:r>
-      <w:t xml:space="preserve"> Nepean, ON, K2E 6J2</w:t>
+      <w:t xml:space="preserve"> Nepean, ON, K2E 7B4</w:t>
     </w:r>
   </w:p>
   <w:p>

</xml_diff>